<commit_message>
restructured the project such that the end user can provide excel file and the mapping of the variables and their location in terms of cell id
</commit_message>
<xml_diff>
--- a/docs/biogas-calculator-explanation.docx
+++ b/docs/biogas-calculator-explanation.docx
@@ -10,8 +10,8 @@
       </w:tblPr>
       <w:tblGrid>
         <w:gridCol w:w="2093"/>
-        <w:gridCol w:w="3118"/>
-        <w:gridCol w:w="2694"/>
+        <w:gridCol w:w="3402"/>
+        <w:gridCol w:w="2410"/>
         <w:gridCol w:w="2268"/>
       </w:tblGrid>
       <w:tr>
@@ -39,7 +39,7 @@
         </w:tc>
         <w:tc>
           <w:tcPr>
-            <w:tcW w:w="3118" w:type="dxa"/>
+            <w:tcW w:w="3402" w:type="dxa"/>
           </w:tcPr>
           <w:p>
             <w:pPr>
@@ -61,7 +61,7 @@
         </w:tc>
         <w:tc>
           <w:tcPr>
-            <w:tcW w:w="2694" w:type="dxa"/>
+            <w:tcW w:w="2410" w:type="dxa"/>
           </w:tcPr>
           <w:p>
             <w:pPr>
@@ -303,7 +303,7 @@
         </w:tc>
         <w:tc>
           <w:tcPr>
-            <w:tcW w:w="3118" w:type="dxa"/>
+            <w:tcW w:w="3402" w:type="dxa"/>
           </w:tcPr>
           <w:p>
             <w:pPr>
@@ -348,6 +348,16 @@
               </w:rPr>
               <w:t>variableCellMap</w:t>
             </w:r>
+            <w:r>
+              <w:rPr>
+                <w:rFonts w:asciiTheme="majorHAnsi" w:hAnsiTheme="majorHAnsi"/>
+                <w:sz w:val="16"/>
+                <w:szCs w:val="16"/>
+              </w:rPr>
+              <w:t>pings</w:t>
+            </w:r>
+            <w:bookmarkStart w:id="0" w:name="_GoBack"/>
+            <w:bookmarkEnd w:id="0"/>
             <w:proofErr w:type="spellEnd"/>
             <w:r>
               <w:rPr>
@@ -496,7 +506,7 @@
         </w:tc>
         <w:tc>
           <w:tcPr>
-            <w:tcW w:w="2694" w:type="dxa"/>
+            <w:tcW w:w="2410" w:type="dxa"/>
           </w:tcPr>
           <w:p>
             <w:pPr>
@@ -567,6 +577,14 @@
                 <w:szCs w:val="16"/>
               </w:rPr>
               <w:t>variableCellMap</w:t>
+            </w:r>
+            <w:r>
+              <w:rPr>
+                <w:rFonts w:asciiTheme="majorHAnsi" w:hAnsiTheme="majorHAnsi"/>
+                <w:sz w:val="16"/>
+                <w:szCs w:val="16"/>
+              </w:rPr>
+              <w:t>pings</w:t>
             </w:r>
             <w:proofErr w:type="spellEnd"/>
           </w:p>
@@ -712,10 +730,7 @@
         </w:tc>
       </w:tr>
     </w:tbl>
-    <w:p>
-      <w:bookmarkStart w:id="0" w:name="_GoBack"/>
-      <w:bookmarkEnd w:id="0"/>
-    </w:p>
+    <w:p/>
     <w:sectPr>
       <w:pgSz w:w="11906" w:h="16838"/>
       <w:pgMar w:top="720" w:right="720" w:bottom="720" w:left="720" w:header="708" w:footer="708" w:gutter="0"/>

</xml_diff>

<commit_message>
now all tests pass
</commit_message>
<xml_diff>
--- a/docs/biogas-calculator-explanation.docx
+++ b/docs/biogas-calculator-explanation.docx
@@ -1150,6 +1150,8 @@
         </w:rPr>
         <w:t xml:space="preserve"> </w:t>
       </w:r>
+      <w:bookmarkStart w:id="0" w:name="_GoBack"/>
+      <w:bookmarkEnd w:id="0"/>
       <w:r>
         <w:rPr>
           <w:rStyle w:val="codeChar"/>
@@ -1174,10 +1176,10 @@
         <w:pStyle w:val="Heading1"/>
         <w:rPr>
           <w:rStyle w:val="codeChar"/>
-          <w:rFonts w:asciiTheme="minorHAnsi" w:hAnsiTheme="minorHAnsi"/>
+          <w:rFonts w:asciiTheme="majorHAnsi" w:hAnsiTheme="majorHAnsi"/>
           <w:i w:val="0"/>
-          <w:sz w:val="22"/>
-          <w:szCs w:val="22"/>
+          <w:sz w:val="28"/>
+          <w:szCs w:val="28"/>
           <w:shd w:val="clear" w:color="auto" w:fill="auto"/>
         </w:rPr>
       </w:pPr>
@@ -1185,10 +1187,10 @@
       <w:r>
         <w:rPr>
           <w:rStyle w:val="codeChar"/>
-          <w:rFonts w:asciiTheme="minorHAnsi" w:hAnsiTheme="minorHAnsi"/>
+          <w:rFonts w:asciiTheme="majorHAnsi" w:hAnsiTheme="majorHAnsi"/>
           <w:i w:val="0"/>
-          <w:sz w:val="22"/>
-          <w:szCs w:val="22"/>
+          <w:sz w:val="28"/>
+          <w:szCs w:val="28"/>
           <w:shd w:val="clear" w:color="auto" w:fill="auto"/>
         </w:rPr>
         <w:t>How to add an output variable?</w:t>
@@ -1206,8 +1208,6 @@
       <w:r>
         <w:t>Steps 1, 3 are the same for output variables</w:t>
       </w:r>
-      <w:bookmarkStart w:id="0" w:name="_GoBack"/>
-      <w:bookmarkEnd w:id="0"/>
     </w:p>
     <w:p>
       <w:pPr>
@@ -1575,6 +1575,30 @@
       <w:szCs w:val="28"/>
     </w:rPr>
   </w:style>
+  <w:style w:type="paragraph" w:styleId="Heading2">
+    <w:name w:val="heading 2"/>
+    <w:basedOn w:val="Normal"/>
+    <w:next w:val="Normal"/>
+    <w:link w:val="Heading2Char"/>
+    <w:uiPriority w:val="9"/>
+    <w:unhideWhenUsed/>
+    <w:qFormat/>
+    <w:rsid w:val="00B5335B"/>
+    <w:pPr>
+      <w:keepNext/>
+      <w:keepLines/>
+      <w:spacing w:before="200" w:after="0"/>
+      <w:outlineLvl w:val="1"/>
+    </w:pPr>
+    <w:rPr>
+      <w:rFonts w:asciiTheme="majorHAnsi" w:eastAsiaTheme="majorEastAsia" w:hAnsiTheme="majorHAnsi" w:cstheme="majorBidi"/>
+      <w:b/>
+      <w:bCs/>
+      <w:color w:val="4F81BD" w:themeColor="accent1"/>
+      <w:sz w:val="26"/>
+      <w:szCs w:val="26"/>
+    </w:rPr>
+  </w:style>
   <w:style w:type="character" w:default="1" w:styleId="DefaultParagraphFont">
     <w:name w:val="Default Paragraph Font"/>
     <w:uiPriority w:val="1"/>
@@ -1691,6 +1715,60 @@
       <w:sz w:val="16"/>
       <w:szCs w:val="16"/>
       <w:shd w:val="clear" w:color="auto" w:fill="EEECE1" w:themeFill="background2"/>
+    </w:rPr>
+  </w:style>
+  <w:style w:type="character" w:customStyle="1" w:styleId="Heading2Char">
+    <w:name w:val="Heading 2 Char"/>
+    <w:basedOn w:val="DefaultParagraphFont"/>
+    <w:link w:val="Heading2"/>
+    <w:uiPriority w:val="9"/>
+    <w:rsid w:val="00B5335B"/>
+    <w:rPr>
+      <w:rFonts w:asciiTheme="majorHAnsi" w:eastAsiaTheme="majorEastAsia" w:hAnsiTheme="majorHAnsi" w:cstheme="majorBidi"/>
+      <w:b/>
+      <w:bCs/>
+      <w:color w:val="4F81BD" w:themeColor="accent1"/>
+      <w:sz w:val="26"/>
+      <w:szCs w:val="26"/>
+    </w:rPr>
+  </w:style>
+  <w:style w:type="paragraph" w:styleId="Title">
+    <w:name w:val="Title"/>
+    <w:basedOn w:val="Normal"/>
+    <w:next w:val="Normal"/>
+    <w:link w:val="TitleChar"/>
+    <w:uiPriority w:val="10"/>
+    <w:qFormat/>
+    <w:rsid w:val="00B5335B"/>
+    <w:pPr>
+      <w:pBdr>
+        <w:bottom w:val="single" w:sz="8" w:space="4" w:color="4F81BD" w:themeColor="accent1"/>
+      </w:pBdr>
+      <w:spacing w:after="300" w:line="240" w:lineRule="auto"/>
+      <w:contextualSpacing/>
+    </w:pPr>
+    <w:rPr>
+      <w:rFonts w:asciiTheme="majorHAnsi" w:eastAsiaTheme="majorEastAsia" w:hAnsiTheme="majorHAnsi" w:cstheme="majorBidi"/>
+      <w:color w:val="17365D" w:themeColor="text2" w:themeShade="BF"/>
+      <w:spacing w:val="5"/>
+      <w:kern w:val="28"/>
+      <w:sz w:val="52"/>
+      <w:szCs w:val="52"/>
+    </w:rPr>
+  </w:style>
+  <w:style w:type="character" w:customStyle="1" w:styleId="TitleChar">
+    <w:name w:val="Title Char"/>
+    <w:basedOn w:val="DefaultParagraphFont"/>
+    <w:link w:val="Title"/>
+    <w:uiPriority w:val="10"/>
+    <w:rsid w:val="00B5335B"/>
+    <w:rPr>
+      <w:rFonts w:asciiTheme="majorHAnsi" w:eastAsiaTheme="majorEastAsia" w:hAnsiTheme="majorHAnsi" w:cstheme="majorBidi"/>
+      <w:color w:val="17365D" w:themeColor="text2" w:themeShade="BF"/>
+      <w:spacing w:val="5"/>
+      <w:kern w:val="28"/>
+      <w:sz w:val="52"/>
+      <w:szCs w:val="52"/>
     </w:rPr>
   </w:style>
 </w:styles>
@@ -1879,6 +1957,30 @@
       <w:szCs w:val="28"/>
     </w:rPr>
   </w:style>
+  <w:style w:type="paragraph" w:styleId="Heading2">
+    <w:name w:val="heading 2"/>
+    <w:basedOn w:val="Normal"/>
+    <w:next w:val="Normal"/>
+    <w:link w:val="Heading2Char"/>
+    <w:uiPriority w:val="9"/>
+    <w:unhideWhenUsed/>
+    <w:qFormat/>
+    <w:rsid w:val="00B5335B"/>
+    <w:pPr>
+      <w:keepNext/>
+      <w:keepLines/>
+      <w:spacing w:before="200" w:after="0"/>
+      <w:outlineLvl w:val="1"/>
+    </w:pPr>
+    <w:rPr>
+      <w:rFonts w:asciiTheme="majorHAnsi" w:eastAsiaTheme="majorEastAsia" w:hAnsiTheme="majorHAnsi" w:cstheme="majorBidi"/>
+      <w:b/>
+      <w:bCs/>
+      <w:color w:val="4F81BD" w:themeColor="accent1"/>
+      <w:sz w:val="26"/>
+      <w:szCs w:val="26"/>
+    </w:rPr>
+  </w:style>
   <w:style w:type="character" w:default="1" w:styleId="DefaultParagraphFont">
     <w:name w:val="Default Paragraph Font"/>
     <w:uiPriority w:val="1"/>
@@ -1995,6 +2097,60 @@
       <w:sz w:val="16"/>
       <w:szCs w:val="16"/>
       <w:shd w:val="clear" w:color="auto" w:fill="EEECE1" w:themeFill="background2"/>
+    </w:rPr>
+  </w:style>
+  <w:style w:type="character" w:customStyle="1" w:styleId="Heading2Char">
+    <w:name w:val="Heading 2 Char"/>
+    <w:basedOn w:val="DefaultParagraphFont"/>
+    <w:link w:val="Heading2"/>
+    <w:uiPriority w:val="9"/>
+    <w:rsid w:val="00B5335B"/>
+    <w:rPr>
+      <w:rFonts w:asciiTheme="majorHAnsi" w:eastAsiaTheme="majorEastAsia" w:hAnsiTheme="majorHAnsi" w:cstheme="majorBidi"/>
+      <w:b/>
+      <w:bCs/>
+      <w:color w:val="4F81BD" w:themeColor="accent1"/>
+      <w:sz w:val="26"/>
+      <w:szCs w:val="26"/>
+    </w:rPr>
+  </w:style>
+  <w:style w:type="paragraph" w:styleId="Title">
+    <w:name w:val="Title"/>
+    <w:basedOn w:val="Normal"/>
+    <w:next w:val="Normal"/>
+    <w:link w:val="TitleChar"/>
+    <w:uiPriority w:val="10"/>
+    <w:qFormat/>
+    <w:rsid w:val="00B5335B"/>
+    <w:pPr>
+      <w:pBdr>
+        <w:bottom w:val="single" w:sz="8" w:space="4" w:color="4F81BD" w:themeColor="accent1"/>
+      </w:pBdr>
+      <w:spacing w:after="300" w:line="240" w:lineRule="auto"/>
+      <w:contextualSpacing/>
+    </w:pPr>
+    <w:rPr>
+      <w:rFonts w:asciiTheme="majorHAnsi" w:eastAsiaTheme="majorEastAsia" w:hAnsiTheme="majorHAnsi" w:cstheme="majorBidi"/>
+      <w:color w:val="17365D" w:themeColor="text2" w:themeShade="BF"/>
+      <w:spacing w:val="5"/>
+      <w:kern w:val="28"/>
+      <w:sz w:val="52"/>
+      <w:szCs w:val="52"/>
+    </w:rPr>
+  </w:style>
+  <w:style w:type="character" w:customStyle="1" w:styleId="TitleChar">
+    <w:name w:val="Title Char"/>
+    <w:basedOn w:val="DefaultParagraphFont"/>
+    <w:link w:val="Title"/>
+    <w:uiPriority w:val="10"/>
+    <w:rsid w:val="00B5335B"/>
+    <w:rPr>
+      <w:rFonts w:asciiTheme="majorHAnsi" w:eastAsiaTheme="majorEastAsia" w:hAnsiTheme="majorHAnsi" w:cstheme="majorBidi"/>
+      <w:color w:val="17365D" w:themeColor="text2" w:themeShade="BF"/>
+      <w:spacing w:val="5"/>
+      <w:kern w:val="28"/>
+      <w:sz w:val="52"/>
+      <w:szCs w:val="52"/>
     </w:rPr>
   </w:style>
 </w:styles>

</xml_diff>